<commit_message>
This should be the final version
Hopefully...Will upload to GitHub just in case
</commit_message>
<xml_diff>
--- a/30_Yongjie_35_Asnawi_GDD.docx
+++ b/30_Yongjie_35_Asnawi_GDD.docx
@@ -264,17 +264,7 @@
           <w:sz w:val="28"/>
           <w:szCs w:val="28"/>
         </w:rPr>
-        <w:t xml:space="preserve">Game Flow Summary – How does the player move through the game. </w:t>
-      </w:r>
-      <w:bookmarkStart w:id="0" w:name="_GoBack"/>
-      <w:bookmarkEnd w:id="0"/>
-      <w:r>
-        <w:rPr>
-          <w:rFonts w:hint="default" w:ascii="Arial" w:hAnsi="Arial" w:cs="Arial"/>
-          <w:sz w:val="28"/>
-          <w:szCs w:val="28"/>
-        </w:rPr>
-        <w:t>Both through framing interface and the game itself.</w:t>
+        <w:t>Game Flow Summary – How does the player move through the game. Both through framing interface and the game itself.</w:t>
       </w:r>
       <w:r>
         <w:rPr>
@@ -1115,22 +1105,254 @@
         <w:spacing w:line="360" w:lineRule="auto"/>
         <w:ind w:leftChars="0" w:firstLine="420" w:firstLineChars="0"/>
         <w:rPr>
+          <w:rFonts w:hint="default" w:ascii="Arial" w:hAnsi="Arial" w:cs="Arial"/>
+          <w:sz w:val="28"/>
+          <w:szCs w:val="28"/>
+          <w:lang w:val="en-SG"/>
+        </w:rPr>
+      </w:pPr>
+      <w:r>
+        <w:rPr>
+          <w:rFonts w:hint="default" w:ascii="Arial" w:hAnsi="Arial" w:cs="Arial"/>
+          <w:sz w:val="28"/>
+          <w:szCs w:val="28"/>
+          <w:lang w:val="en-SG"/>
+        </w:rPr>
+        <w:t>License-free assets from the Unity Asset Store, Intended to be pixelated and retro like older games</w:t>
+      </w:r>
+    </w:p>
+    <w:p>
+      <w:pPr>
+        <w:numPr>
+          <w:ilvl w:val="0"/>
+          <w:numId w:val="0"/>
+        </w:numPr>
+        <w:spacing w:line="360" w:lineRule="auto"/>
+        <w:ind w:leftChars="0" w:firstLine="420" w:firstLineChars="0"/>
+      </w:pPr>
+    </w:p>
+    <w:p>
+      <w:pPr>
+        <w:numPr>
+          <w:ilvl w:val="0"/>
+          <w:numId w:val="0"/>
+        </w:numPr>
+        <w:spacing w:line="360" w:lineRule="auto"/>
+        <w:ind w:leftChars="0" w:firstLine="420" w:firstLineChars="0"/>
+        <w:jc w:val="center"/>
+      </w:pPr>
+      <w:r>
+        <w:rPr>
           <w:rFonts w:hint="default"/>
-          <w:sz w:val="24"/>
-          <w:szCs w:val="24"/>
-          <w:lang w:val="en-SG"/>
-        </w:rPr>
-      </w:pPr>
-      <w:r>
-        <w:rPr>
-          <w:rFonts w:hint="default" w:ascii="Arial" w:hAnsi="Arial" w:cs="Arial"/>
-          <w:sz w:val="28"/>
-          <w:szCs w:val="28"/>
-          <w:lang w:val="en-SG"/>
-        </w:rPr>
-        <w:t>License-free assets from the Unity Asset Store, Intended to be pixelated and retro like older games</w:t>
-      </w:r>
-    </w:p>
+          <w:sz w:val="32"/>
+          <w:szCs w:val="32"/>
+          <w:lang w:val="en-SG"/>
+        </w:rPr>
+        <w:t xml:space="preserve">Tutorial Level </w:t>
+      </w:r>
+      <w:r>
+        <w:drawing>
+          <wp:inline distT="0" distB="0" distL="114300" distR="114300">
+            <wp:extent cx="5270500" cy="2903220"/>
+            <wp:effectExtent l="0" t="0" r="6350" b="11430"/>
+            <wp:docPr id="1" name="Picture 1"/>
+            <wp:cNvGraphicFramePr>
+              <a:graphicFrameLocks xmlns:a="http://schemas.openxmlformats.org/drawingml/2006/main" noChangeAspect="1"/>
+            </wp:cNvGraphicFramePr>
+            <a:graphic xmlns:a="http://schemas.openxmlformats.org/drawingml/2006/main">
+              <a:graphicData uri="http://schemas.openxmlformats.org/drawingml/2006/picture">
+                <pic:pic xmlns:pic="http://schemas.openxmlformats.org/drawingml/2006/picture">
+                  <pic:nvPicPr>
+                    <pic:cNvPr id="1" name="Picture 1"/>
+                    <pic:cNvPicPr>
+                      <a:picLocks noChangeAspect="1"/>
+                    </pic:cNvPicPr>
+                  </pic:nvPicPr>
+                  <pic:blipFill>
+                    <a:blip r:embed="rId4"/>
+                    <a:stretch>
+                      <a:fillRect/>
+                    </a:stretch>
+                  </pic:blipFill>
+                  <pic:spPr>
+                    <a:xfrm>
+                      <a:off x="0" y="0"/>
+                      <a:ext cx="5270500" cy="2903220"/>
+                    </a:xfrm>
+                    <a:prstGeom prst="rect">
+                      <a:avLst/>
+                    </a:prstGeom>
+                    <a:noFill/>
+                    <a:ln>
+                      <a:noFill/>
+                    </a:ln>
+                  </pic:spPr>
+                </pic:pic>
+              </a:graphicData>
+            </a:graphic>
+          </wp:inline>
+        </w:drawing>
+      </w:r>
+    </w:p>
+    <w:p>
+      <w:pPr>
+        <w:numPr>
+          <w:ilvl w:val="0"/>
+          <w:numId w:val="0"/>
+        </w:numPr>
+        <w:spacing w:line="360" w:lineRule="auto"/>
+        <w:ind w:leftChars="0" w:firstLine="420" w:firstLineChars="0"/>
+        <w:jc w:val="center"/>
+      </w:pPr>
+    </w:p>
+    <w:p>
+      <w:pPr>
+        <w:numPr>
+          <w:ilvl w:val="0"/>
+          <w:numId w:val="0"/>
+        </w:numPr>
+        <w:spacing w:line="360" w:lineRule="auto"/>
+        <w:ind w:leftChars="0" w:firstLine="420" w:firstLineChars="0"/>
+        <w:jc w:val="center"/>
+        <w:rPr>
+          <w:rFonts w:hint="default"/>
+          <w:sz w:val="28"/>
+          <w:szCs w:val="28"/>
+          <w:lang w:val="en-SG"/>
+        </w:rPr>
+      </w:pPr>
+      <w:r>
+        <w:rPr>
+          <w:rFonts w:hint="default"/>
+          <w:sz w:val="28"/>
+          <w:szCs w:val="28"/>
+          <w:lang w:val="en-SG"/>
+        </w:rPr>
+        <w:t>Level 1 (go from left to right)</w:t>
+      </w:r>
+    </w:p>
+    <w:p>
+      <w:pPr>
+        <w:numPr>
+          <w:ilvl w:val="0"/>
+          <w:numId w:val="0"/>
+        </w:numPr>
+        <w:spacing w:line="360" w:lineRule="auto"/>
+        <w:ind w:leftChars="0" w:firstLine="420" w:firstLineChars="0"/>
+      </w:pPr>
+      <w:r>
+        <w:drawing>
+          <wp:inline distT="0" distB="0" distL="114300" distR="114300">
+            <wp:extent cx="5265420" cy="2947670"/>
+            <wp:effectExtent l="0" t="0" r="11430" b="5080"/>
+            <wp:docPr id="2" name="Picture 2"/>
+            <wp:cNvGraphicFramePr>
+              <a:graphicFrameLocks xmlns:a="http://schemas.openxmlformats.org/drawingml/2006/main" noChangeAspect="1"/>
+            </wp:cNvGraphicFramePr>
+            <a:graphic xmlns:a="http://schemas.openxmlformats.org/drawingml/2006/main">
+              <a:graphicData uri="http://schemas.openxmlformats.org/drawingml/2006/picture">
+                <pic:pic xmlns:pic="http://schemas.openxmlformats.org/drawingml/2006/picture">
+                  <pic:nvPicPr>
+                    <pic:cNvPr id="2" name="Picture 2"/>
+                    <pic:cNvPicPr>
+                      <a:picLocks noChangeAspect="1"/>
+                    </pic:cNvPicPr>
+                  </pic:nvPicPr>
+                  <pic:blipFill>
+                    <a:blip r:embed="rId5"/>
+                    <a:stretch>
+                      <a:fillRect/>
+                    </a:stretch>
+                  </pic:blipFill>
+                  <pic:spPr>
+                    <a:xfrm>
+                      <a:off x="0" y="0"/>
+                      <a:ext cx="5265420" cy="2947670"/>
+                    </a:xfrm>
+                    <a:prstGeom prst="rect">
+                      <a:avLst/>
+                    </a:prstGeom>
+                    <a:noFill/>
+                    <a:ln>
+                      <a:noFill/>
+                    </a:ln>
+                  </pic:spPr>
+                </pic:pic>
+              </a:graphicData>
+            </a:graphic>
+          </wp:inline>
+        </w:drawing>
+      </w:r>
+    </w:p>
+    <w:p>
+      <w:pPr>
+        <w:numPr>
+          <w:ilvl w:val="0"/>
+          <w:numId w:val="0"/>
+        </w:numPr>
+        <w:spacing w:line="360" w:lineRule="auto"/>
+        <w:ind w:leftChars="0" w:firstLine="420" w:firstLineChars="0"/>
+        <w:jc w:val="center"/>
+        <w:rPr>
+          <w:rFonts w:hint="default"/>
+          <w:lang w:val="en-SG"/>
+        </w:rPr>
+      </w:pPr>
+      <w:r>
+        <w:rPr>
+          <w:rFonts w:hint="default"/>
+          <w:sz w:val="28"/>
+          <w:szCs w:val="28"/>
+          <w:lang w:val="en-SG"/>
+        </w:rPr>
+        <w:t xml:space="preserve"> Level 2 (From right to left)</w:t>
+      </w:r>
+      <w:bookmarkStart w:id="0" w:name="_GoBack"/>
+      <w:r>
+        <w:drawing>
+          <wp:inline distT="0" distB="0" distL="114300" distR="114300">
+            <wp:extent cx="5274310" cy="2959735"/>
+            <wp:effectExtent l="0" t="0" r="2540" b="12065"/>
+            <wp:docPr id="3" name="Picture 3"/>
+            <wp:cNvGraphicFramePr>
+              <a:graphicFrameLocks xmlns:a="http://schemas.openxmlformats.org/drawingml/2006/main" noChangeAspect="1"/>
+            </wp:cNvGraphicFramePr>
+            <a:graphic xmlns:a="http://schemas.openxmlformats.org/drawingml/2006/main">
+              <a:graphicData uri="http://schemas.openxmlformats.org/drawingml/2006/picture">
+                <pic:pic xmlns:pic="http://schemas.openxmlformats.org/drawingml/2006/picture">
+                  <pic:nvPicPr>
+                    <pic:cNvPr id="3" name="Picture 3"/>
+                    <pic:cNvPicPr>
+                      <a:picLocks noChangeAspect="1"/>
+                    </pic:cNvPicPr>
+                  </pic:nvPicPr>
+                  <pic:blipFill>
+                    <a:blip r:embed="rId6"/>
+                    <a:stretch>
+                      <a:fillRect/>
+                    </a:stretch>
+                  </pic:blipFill>
+                  <pic:spPr>
+                    <a:xfrm>
+                      <a:off x="0" y="0"/>
+                      <a:ext cx="5274310" cy="2959735"/>
+                    </a:xfrm>
+                    <a:prstGeom prst="rect">
+                      <a:avLst/>
+                    </a:prstGeom>
+                    <a:noFill/>
+                    <a:ln>
+                      <a:noFill/>
+                    </a:ln>
+                  </pic:spPr>
+                </pic:pic>
+              </a:graphicData>
+            </a:graphic>
+          </wp:inline>
+        </w:drawing>
+      </w:r>
+    </w:p>
+    <w:bookmarkEnd w:id="0"/>
     <w:sectPr>
       <w:pgSz w:w="11906" w:h="16838"/>
       <w:pgMar w:top="1440" w:right="1800" w:bottom="1440" w:left="1800" w:header="720" w:footer="720" w:gutter="0"/>

</xml_diff>